<commit_message>
BAB 3 SQL INJECTION
BAB 3 SQL INJECTION
</commit_message>
<xml_diff>
--- a/[YII JILID 2] BAB 3.docx
+++ b/[YII JILID 2] BAB 3.docx
@@ -16082,20 +16082,6 @@
       <w:pPr>
         <w:pStyle w:val="NoSpacing"/>
         <w:spacing w:line="360" w:lineRule="auto"/>
-        <w:ind w:left="990"/>
-        <w:rPr>
-          <w:rFonts w:ascii="Times New Roman" w:hAnsi="Times New Roman" w:cs="Times New Roman"/>
-          <w:b/>
-          <w:sz w:val="24"/>
-          <w:szCs w:val="24"/>
-          <w:lang w:val="en-US"/>
-        </w:rPr>
-      </w:pPr>
-    </w:p>
-    <w:p>
-      <w:pPr>
-        <w:pStyle w:val="NoSpacing"/>
-        <w:spacing w:line="360" w:lineRule="auto"/>
         <w:ind w:left="450"/>
         <w:rPr>
           <w:rFonts w:ascii="Times New Roman" w:hAnsi="Times New Roman" w:cs="Times New Roman"/>
@@ -19384,7 +19370,6 @@
           <w:rFonts w:ascii="Courier New" w:hAnsi="Courier New" w:cs="Courier New"/>
           <w:sz w:val="20"/>
           <w:szCs w:val="20"/>
-          <w:lang w:val="en-US"/>
         </w:rPr>
       </w:pPr>
       <w:r>
@@ -19411,6 +19396,38 @@
         <w:pStyle w:val="NoSpacing"/>
         <w:shd w:val="clear" w:color="auto" w:fill="DDD9C3" w:themeFill="background2" w:themeFillShade="E6"/>
         <w:spacing w:line="360" w:lineRule="auto"/>
+        <w:ind w:left="450" w:firstLine="270"/>
+        <w:rPr>
+          <w:rFonts w:ascii="Courier New" w:hAnsi="Courier New" w:cs="Courier New"/>
+          <w:color w:val="7F7F7F" w:themeColor="text1" w:themeTint="80"/>
+          <w:sz w:val="20"/>
+          <w:szCs w:val="20"/>
+        </w:rPr>
+      </w:pPr>
+      <w:r>
+        <w:rPr>
+          <w:rFonts w:ascii="Courier New" w:hAnsi="Courier New" w:cs="Courier New"/>
+          <w:color w:val="7F7F7F" w:themeColor="text1" w:themeTint="80"/>
+          <w:sz w:val="18"/>
+          <w:szCs w:val="18"/>
+        </w:rPr>
+        <w:t xml:space="preserve">        </w:t>
+      </w:r>
+      <w:r>
+        <w:rPr>
+          <w:rFonts w:ascii="Courier New" w:hAnsi="Courier New" w:cs="Courier New"/>
+          <w:color w:val="7F7F7F" w:themeColor="text1" w:themeTint="80"/>
+          <w:sz w:val="18"/>
+          <w:szCs w:val="18"/>
+        </w:rPr>
+        <w:t>//ambil data dari masing - masing attributes</w:t>
+      </w:r>
+    </w:p>
+    <w:p>
+      <w:pPr>
+        <w:pStyle w:val="NoSpacing"/>
+        <w:shd w:val="clear" w:color="auto" w:fill="DDD9C3" w:themeFill="background2" w:themeFillShade="E6"/>
+        <w:spacing w:line="360" w:lineRule="auto"/>
         <w:ind w:left="450"/>
         <w:rPr>
           <w:rFonts w:ascii="Courier New" w:hAnsi="Courier New" w:cs="Courier New"/>
@@ -19462,7 +19479,6 @@
           <w:rFonts w:ascii="Courier New" w:hAnsi="Courier New" w:cs="Courier New"/>
           <w:sz w:val="20"/>
           <w:szCs w:val="20"/>
-          <w:lang w:val="en-US"/>
         </w:rPr>
       </w:pPr>
       <w:r>
@@ -19480,6 +19496,29 @@
         <w:pStyle w:val="NoSpacing"/>
         <w:shd w:val="clear" w:color="auto" w:fill="DDD9C3" w:themeFill="background2" w:themeFillShade="E6"/>
         <w:spacing w:line="360" w:lineRule="auto"/>
+        <w:ind w:left="450" w:firstLine="270"/>
+        <w:rPr>
+          <w:rFonts w:ascii="Courier New" w:hAnsi="Courier New" w:cs="Courier New"/>
+          <w:color w:val="7F7F7F" w:themeColor="text1" w:themeTint="80"/>
+          <w:sz w:val="20"/>
+          <w:szCs w:val="20"/>
+        </w:rPr>
+      </w:pPr>
+      <w:r>
+        <w:rPr>
+          <w:rFonts w:ascii="Courier New" w:hAnsi="Courier New" w:cs="Courier New"/>
+          <w:color w:val="7F7F7F" w:themeColor="text1" w:themeTint="80"/>
+          <w:sz w:val="18"/>
+          <w:szCs w:val="18"/>
+        </w:rPr>
+        <w:t xml:space="preserve">        //perintah simpan data</w:t>
+      </w:r>
+    </w:p>
+    <w:p>
+      <w:pPr>
+        <w:pStyle w:val="NoSpacing"/>
+        <w:shd w:val="clear" w:color="auto" w:fill="DDD9C3" w:themeFill="background2" w:themeFillShade="E6"/>
+        <w:spacing w:line="360" w:lineRule="auto"/>
         <w:ind w:left="450"/>
         <w:rPr>
           <w:rFonts w:ascii="Courier New" w:hAnsi="Courier New" w:cs="Courier New"/>
@@ -19508,7 +19547,6 @@
           <w:rFonts w:ascii="Courier New" w:hAnsi="Courier New" w:cs="Courier New"/>
           <w:sz w:val="20"/>
           <w:szCs w:val="20"/>
-          <w:lang w:val="en-US"/>
         </w:rPr>
       </w:pPr>
       <w:r>
@@ -19526,6 +19564,29 @@
         <w:pStyle w:val="NoSpacing"/>
         <w:shd w:val="clear" w:color="auto" w:fill="DDD9C3" w:themeFill="background2" w:themeFillShade="E6"/>
         <w:spacing w:line="360" w:lineRule="auto"/>
+        <w:ind w:left="450" w:firstLine="270"/>
+        <w:rPr>
+          <w:rFonts w:ascii="Courier New" w:hAnsi="Courier New" w:cs="Courier New"/>
+          <w:color w:val="7F7F7F" w:themeColor="text1" w:themeTint="80"/>
+          <w:sz w:val="20"/>
+          <w:szCs w:val="20"/>
+        </w:rPr>
+      </w:pPr>
+      <w:r>
+        <w:rPr>
+          <w:rFonts w:ascii="Courier New" w:hAnsi="Courier New" w:cs="Courier New"/>
+          <w:color w:val="7F7F7F" w:themeColor="text1" w:themeTint="80"/>
+          <w:sz w:val="18"/>
+          <w:szCs w:val="18"/>
+        </w:rPr>
+        <w:t xml:space="preserve">        //execute query simpan data</w:t>
+      </w:r>
+    </w:p>
+    <w:p>
+      <w:pPr>
+        <w:pStyle w:val="NoSpacing"/>
+        <w:shd w:val="clear" w:color="auto" w:fill="DDD9C3" w:themeFill="background2" w:themeFillShade="E6"/>
+        <w:spacing w:line="360" w:lineRule="auto"/>
         <w:ind w:left="450"/>
         <w:rPr>
           <w:rFonts w:ascii="Courier New" w:hAnsi="Courier New" w:cs="Courier New"/>
@@ -19774,87 +19835,6 @@
     <w:p>
       <w:pPr>
         <w:pStyle w:val="NoSpacing"/>
-        <w:numPr>
-          <w:ilvl w:val="1"/>
-          <w:numId w:val="27"/>
-        </w:numPr>
-        <w:spacing w:line="360" w:lineRule="auto"/>
-        <w:ind w:left="990" w:hanging="540"/>
-        <w:rPr>
-          <w:rFonts w:ascii="Times New Roman" w:hAnsi="Times New Roman" w:cs="Times New Roman"/>
-          <w:b/>
-          <w:sz w:val="24"/>
-          <w:szCs w:val="24"/>
-        </w:rPr>
-      </w:pPr>
-      <w:r>
-        <w:rPr>
-          <w:rFonts w:ascii="Times New Roman" w:hAnsi="Times New Roman" w:cs="Times New Roman"/>
-          <w:b/>
-          <w:sz w:val="24"/>
-          <w:szCs w:val="24"/>
-          <w:lang w:val="en-US"/>
-        </w:rPr>
-        <w:t>Update data (DAO)</w:t>
-      </w:r>
-    </w:p>
-    <w:p>
-      <w:pPr>
-        <w:pStyle w:val="NoSpacing"/>
-        <w:numPr>
-          <w:ilvl w:val="1"/>
-          <w:numId w:val="27"/>
-        </w:numPr>
-        <w:spacing w:line="360" w:lineRule="auto"/>
-        <w:ind w:left="990" w:hanging="540"/>
-        <w:rPr>
-          <w:rFonts w:ascii="Times New Roman" w:hAnsi="Times New Roman" w:cs="Times New Roman"/>
-          <w:b/>
-          <w:sz w:val="24"/>
-          <w:szCs w:val="24"/>
-        </w:rPr>
-      </w:pPr>
-      <w:r>
-        <w:rPr>
-          <w:rFonts w:ascii="Times New Roman" w:hAnsi="Times New Roman" w:cs="Times New Roman"/>
-          <w:b/>
-          <w:sz w:val="24"/>
-          <w:szCs w:val="24"/>
-          <w:lang w:val="en-US"/>
-        </w:rPr>
-        <w:t>Paging data (DAO)</w:t>
-      </w:r>
-    </w:p>
-    <w:p>
-      <w:pPr>
-        <w:pStyle w:val="NoSpacing"/>
-        <w:numPr>
-          <w:ilvl w:val="1"/>
-          <w:numId w:val="27"/>
-        </w:numPr>
-        <w:spacing w:line="360" w:lineRule="auto"/>
-        <w:ind w:left="990" w:hanging="540"/>
-        <w:rPr>
-          <w:rFonts w:ascii="Times New Roman" w:hAnsi="Times New Roman" w:cs="Times New Roman"/>
-          <w:b/>
-          <w:sz w:val="24"/>
-          <w:szCs w:val="24"/>
-        </w:rPr>
-      </w:pPr>
-      <w:r>
-        <w:rPr>
-          <w:rFonts w:ascii="Times New Roman" w:hAnsi="Times New Roman" w:cs="Times New Roman"/>
-          <w:b/>
-          <w:sz w:val="24"/>
-          <w:szCs w:val="24"/>
-          <w:lang w:val="en-US"/>
-        </w:rPr>
-        <w:t>Searching data (DAO)</w:t>
-      </w:r>
-    </w:p>
-    <w:p>
-      <w:pPr>
-        <w:pStyle w:val="NoSpacing"/>
         <w:spacing w:line="360" w:lineRule="auto"/>
         <w:ind w:left="990"/>
         <w:rPr>
@@ -19933,41 +19913,712 @@
     <w:p>
       <w:pPr>
         <w:pStyle w:val="NoSpacing"/>
-        <w:numPr>
-          <w:ilvl w:val="0"/>
-          <w:numId w:val="30"/>
-        </w:numPr>
-        <w:spacing w:line="360" w:lineRule="auto"/>
-        <w:ind w:left="450" w:hanging="450"/>
-        <w:rPr>
-          <w:rFonts w:ascii="Times New Roman" w:hAnsi="Times New Roman" w:cs="Times New Roman"/>
-          <w:b/>
-          <w:sz w:val="24"/>
-          <w:szCs w:val="24"/>
-        </w:rPr>
-      </w:pPr>
-      <w:r>
-        <w:rPr>
-          <w:rFonts w:ascii="Times New Roman" w:hAnsi="Times New Roman" w:cs="Times New Roman"/>
-          <w:b/>
+        <w:spacing w:line="360" w:lineRule="auto"/>
+        <w:ind w:left="426"/>
+        <w:rPr>
+          <w:rFonts w:ascii="Times New Roman" w:hAnsi="Times New Roman" w:cs="Times New Roman"/>
+          <w:sz w:val="24"/>
+          <w:szCs w:val="24"/>
+        </w:rPr>
+      </w:pPr>
+      <w:r>
+        <w:rPr>
+          <w:rFonts w:ascii="Times New Roman" w:hAnsi="Times New Roman" w:cs="Times New Roman"/>
+          <w:sz w:val="24"/>
+          <w:szCs w:val="24"/>
+        </w:rPr>
+        <w:t>Kemudian silahkan buat file view nya dengan nama add.php dan berikut adalah kodenya:</w:t>
+      </w:r>
+    </w:p>
+    <w:p>
+      <w:pPr>
+        <w:shd w:val="clear" w:color="auto" w:fill="C6D9F1" w:themeFill="text2" w:themeFillTint="33"/>
+        <w:autoSpaceDE w:val="0"/>
+        <w:autoSpaceDN w:val="0"/>
+        <w:adjustRightInd w:val="0"/>
+        <w:spacing w:after="0" w:line="240" w:lineRule="auto"/>
+        <w:ind w:left="426"/>
+        <w:rPr>
+          <w:rFonts w:ascii="Courier New" w:hAnsi="Courier New" w:cs="Courier New"/>
+          <w:sz w:val="18"/>
+          <w:szCs w:val="18"/>
+        </w:rPr>
+      </w:pPr>
+      <w:r>
+        <w:rPr>
+          <w:rFonts w:ascii="Courier New" w:hAnsi="Courier New" w:cs="Courier New"/>
+          <w:sz w:val="18"/>
+          <w:szCs w:val="18"/>
+        </w:rPr>
+        <w:t>&lt;form action="" method="post"&gt;</w:t>
+      </w:r>
+    </w:p>
+    <w:p>
+      <w:pPr>
+        <w:shd w:val="clear" w:color="auto" w:fill="C6D9F1" w:themeFill="text2" w:themeFillTint="33"/>
+        <w:autoSpaceDE w:val="0"/>
+        <w:autoSpaceDN w:val="0"/>
+        <w:adjustRightInd w:val="0"/>
+        <w:spacing w:after="0" w:line="240" w:lineRule="auto"/>
+        <w:ind w:left="426"/>
+        <w:rPr>
+          <w:rFonts w:ascii="Courier New" w:hAnsi="Courier New" w:cs="Courier New"/>
+          <w:sz w:val="18"/>
+          <w:szCs w:val="18"/>
+        </w:rPr>
+      </w:pPr>
+      <w:r>
+        <w:rPr>
+          <w:rFonts w:ascii="Courier New" w:hAnsi="Courier New" w:cs="Courier New"/>
+          <w:sz w:val="18"/>
+          <w:szCs w:val="18"/>
+        </w:rPr>
+        <w:t xml:space="preserve">    &lt;table&gt;</w:t>
+      </w:r>
+    </w:p>
+    <w:p>
+      <w:pPr>
+        <w:shd w:val="clear" w:color="auto" w:fill="C6D9F1" w:themeFill="text2" w:themeFillTint="33"/>
+        <w:autoSpaceDE w:val="0"/>
+        <w:autoSpaceDN w:val="0"/>
+        <w:adjustRightInd w:val="0"/>
+        <w:spacing w:after="0" w:line="240" w:lineRule="auto"/>
+        <w:ind w:left="426"/>
+        <w:rPr>
+          <w:rFonts w:ascii="Courier New" w:hAnsi="Courier New" w:cs="Courier New"/>
+          <w:sz w:val="18"/>
+          <w:szCs w:val="18"/>
+        </w:rPr>
+      </w:pPr>
+      <w:r>
+        <w:rPr>
+          <w:rFonts w:ascii="Courier New" w:hAnsi="Courier New" w:cs="Courier New"/>
+          <w:sz w:val="18"/>
+          <w:szCs w:val="18"/>
+        </w:rPr>
+        <w:t xml:space="preserve">        &lt;tr&gt;</w:t>
+      </w:r>
+    </w:p>
+    <w:p>
+      <w:pPr>
+        <w:shd w:val="clear" w:color="auto" w:fill="C6D9F1" w:themeFill="text2" w:themeFillTint="33"/>
+        <w:autoSpaceDE w:val="0"/>
+        <w:autoSpaceDN w:val="0"/>
+        <w:adjustRightInd w:val="0"/>
+        <w:spacing w:after="0" w:line="240" w:lineRule="auto"/>
+        <w:ind w:left="426"/>
+        <w:rPr>
+          <w:rFonts w:ascii="Courier New" w:hAnsi="Courier New" w:cs="Courier New"/>
+          <w:sz w:val="18"/>
+          <w:szCs w:val="18"/>
+        </w:rPr>
+      </w:pPr>
+      <w:r>
+        <w:rPr>
+          <w:rFonts w:ascii="Courier New" w:hAnsi="Courier New" w:cs="Courier New"/>
+          <w:sz w:val="18"/>
+          <w:szCs w:val="18"/>
+        </w:rPr>
+        <w:t xml:space="preserve">            &lt;td&gt;Nama&lt;/td&gt;</w:t>
+      </w:r>
+    </w:p>
+    <w:p>
+      <w:pPr>
+        <w:shd w:val="clear" w:color="auto" w:fill="C6D9F1" w:themeFill="text2" w:themeFillTint="33"/>
+        <w:autoSpaceDE w:val="0"/>
+        <w:autoSpaceDN w:val="0"/>
+        <w:adjustRightInd w:val="0"/>
+        <w:spacing w:after="0" w:line="240" w:lineRule="auto"/>
+        <w:ind w:left="426"/>
+        <w:rPr>
+          <w:rFonts w:ascii="Courier New" w:hAnsi="Courier New" w:cs="Courier New"/>
+          <w:sz w:val="18"/>
+          <w:szCs w:val="18"/>
+        </w:rPr>
+      </w:pPr>
+      <w:r>
+        <w:rPr>
+          <w:rFonts w:ascii="Courier New" w:hAnsi="Courier New" w:cs="Courier New"/>
+          <w:sz w:val="18"/>
+          <w:szCs w:val="18"/>
+        </w:rPr>
+        <w:t xml:space="preserve">            &lt;td&gt;:&lt;/td&gt;</w:t>
+      </w:r>
+    </w:p>
+    <w:p>
+      <w:pPr>
+        <w:shd w:val="clear" w:color="auto" w:fill="C6D9F1" w:themeFill="text2" w:themeFillTint="33"/>
+        <w:autoSpaceDE w:val="0"/>
+        <w:autoSpaceDN w:val="0"/>
+        <w:adjustRightInd w:val="0"/>
+        <w:spacing w:after="0" w:line="240" w:lineRule="auto"/>
+        <w:ind w:left="426"/>
+        <w:rPr>
+          <w:rFonts w:ascii="Courier New" w:hAnsi="Courier New" w:cs="Courier New"/>
+          <w:sz w:val="18"/>
+          <w:szCs w:val="18"/>
+        </w:rPr>
+      </w:pPr>
+      <w:r>
+        <w:rPr>
+          <w:rFonts w:ascii="Courier New" w:hAnsi="Courier New" w:cs="Courier New"/>
+          <w:sz w:val="18"/>
+          <w:szCs w:val="18"/>
+        </w:rPr>
+        <w:t xml:space="preserve">            &lt;td&gt;&lt;input type="text" name="nama"&gt;&lt;/td&gt;</w:t>
+      </w:r>
+    </w:p>
+    <w:p>
+      <w:pPr>
+        <w:shd w:val="clear" w:color="auto" w:fill="C6D9F1" w:themeFill="text2" w:themeFillTint="33"/>
+        <w:autoSpaceDE w:val="0"/>
+        <w:autoSpaceDN w:val="0"/>
+        <w:adjustRightInd w:val="0"/>
+        <w:spacing w:after="0" w:line="240" w:lineRule="auto"/>
+        <w:ind w:left="426"/>
+        <w:rPr>
+          <w:rFonts w:ascii="Courier New" w:hAnsi="Courier New" w:cs="Courier New"/>
+          <w:sz w:val="18"/>
+          <w:szCs w:val="18"/>
+        </w:rPr>
+      </w:pPr>
+      <w:r>
+        <w:rPr>
+          <w:rFonts w:ascii="Courier New" w:hAnsi="Courier New" w:cs="Courier New"/>
+          <w:sz w:val="18"/>
+          <w:szCs w:val="18"/>
+        </w:rPr>
+        <w:t xml:space="preserve">        &lt;/tr&gt;</w:t>
+      </w:r>
+    </w:p>
+    <w:p>
+      <w:pPr>
+        <w:shd w:val="clear" w:color="auto" w:fill="C6D9F1" w:themeFill="text2" w:themeFillTint="33"/>
+        <w:autoSpaceDE w:val="0"/>
+        <w:autoSpaceDN w:val="0"/>
+        <w:adjustRightInd w:val="0"/>
+        <w:spacing w:after="0" w:line="240" w:lineRule="auto"/>
+        <w:ind w:left="426"/>
+        <w:rPr>
+          <w:rFonts w:ascii="Courier New" w:hAnsi="Courier New" w:cs="Courier New"/>
+          <w:sz w:val="18"/>
+          <w:szCs w:val="18"/>
+        </w:rPr>
+      </w:pPr>
+      <w:r>
+        <w:rPr>
+          <w:rFonts w:ascii="Courier New" w:hAnsi="Courier New" w:cs="Courier New"/>
+          <w:sz w:val="18"/>
+          <w:szCs w:val="18"/>
+        </w:rPr>
+        <w:t xml:space="preserve">        &lt;tr&gt;</w:t>
+      </w:r>
+    </w:p>
+    <w:p>
+      <w:pPr>
+        <w:shd w:val="clear" w:color="auto" w:fill="C6D9F1" w:themeFill="text2" w:themeFillTint="33"/>
+        <w:autoSpaceDE w:val="0"/>
+        <w:autoSpaceDN w:val="0"/>
+        <w:adjustRightInd w:val="0"/>
+        <w:spacing w:after="0" w:line="240" w:lineRule="auto"/>
+        <w:ind w:left="426"/>
+        <w:rPr>
+          <w:rFonts w:ascii="Courier New" w:hAnsi="Courier New" w:cs="Courier New"/>
+          <w:sz w:val="18"/>
+          <w:szCs w:val="18"/>
+        </w:rPr>
+      </w:pPr>
+      <w:r>
+        <w:rPr>
+          <w:rFonts w:ascii="Courier New" w:hAnsi="Courier New" w:cs="Courier New"/>
+          <w:sz w:val="18"/>
+          <w:szCs w:val="18"/>
+        </w:rPr>
+        <w:t xml:space="preserve">            &lt;td&gt;Alamat&lt;/td&gt;</w:t>
+      </w:r>
+    </w:p>
+    <w:p>
+      <w:pPr>
+        <w:shd w:val="clear" w:color="auto" w:fill="C6D9F1" w:themeFill="text2" w:themeFillTint="33"/>
+        <w:autoSpaceDE w:val="0"/>
+        <w:autoSpaceDN w:val="0"/>
+        <w:adjustRightInd w:val="0"/>
+        <w:spacing w:after="0" w:line="240" w:lineRule="auto"/>
+        <w:ind w:left="426"/>
+        <w:rPr>
+          <w:rFonts w:ascii="Courier New" w:hAnsi="Courier New" w:cs="Courier New"/>
+          <w:sz w:val="18"/>
+          <w:szCs w:val="18"/>
+        </w:rPr>
+      </w:pPr>
+      <w:r>
+        <w:rPr>
+          <w:rFonts w:ascii="Courier New" w:hAnsi="Courier New" w:cs="Courier New"/>
+          <w:sz w:val="18"/>
+          <w:szCs w:val="18"/>
+        </w:rPr>
+        <w:t xml:space="preserve">            &lt;td&gt;:&lt;/td&gt;</w:t>
+      </w:r>
+    </w:p>
+    <w:p>
+      <w:pPr>
+        <w:shd w:val="clear" w:color="auto" w:fill="C6D9F1" w:themeFill="text2" w:themeFillTint="33"/>
+        <w:autoSpaceDE w:val="0"/>
+        <w:autoSpaceDN w:val="0"/>
+        <w:adjustRightInd w:val="0"/>
+        <w:spacing w:after="0" w:line="240" w:lineRule="auto"/>
+        <w:ind w:left="426"/>
+        <w:rPr>
+          <w:rFonts w:ascii="Courier New" w:hAnsi="Courier New" w:cs="Courier New"/>
+          <w:sz w:val="18"/>
+          <w:szCs w:val="18"/>
+        </w:rPr>
+      </w:pPr>
+      <w:r>
+        <w:rPr>
+          <w:rFonts w:ascii="Courier New" w:hAnsi="Courier New" w:cs="Courier New"/>
+          <w:sz w:val="18"/>
+          <w:szCs w:val="18"/>
+        </w:rPr>
+        <w:t xml:space="preserve">            &lt;td&gt;&lt;textarea name="alamat"&gt;&lt;/textarea&gt;&lt;/td&gt;</w:t>
+      </w:r>
+    </w:p>
+    <w:p>
+      <w:pPr>
+        <w:shd w:val="clear" w:color="auto" w:fill="C6D9F1" w:themeFill="text2" w:themeFillTint="33"/>
+        <w:autoSpaceDE w:val="0"/>
+        <w:autoSpaceDN w:val="0"/>
+        <w:adjustRightInd w:val="0"/>
+        <w:spacing w:after="0" w:line="240" w:lineRule="auto"/>
+        <w:ind w:left="426"/>
+        <w:rPr>
+          <w:rFonts w:ascii="Courier New" w:hAnsi="Courier New" w:cs="Courier New"/>
+          <w:sz w:val="18"/>
+          <w:szCs w:val="18"/>
+        </w:rPr>
+      </w:pPr>
+      <w:r>
+        <w:rPr>
+          <w:rFonts w:ascii="Courier New" w:hAnsi="Courier New" w:cs="Courier New"/>
+          <w:sz w:val="18"/>
+          <w:szCs w:val="18"/>
+        </w:rPr>
+        <w:t xml:space="preserve">        &lt;/tr&gt;</w:t>
+      </w:r>
+    </w:p>
+    <w:p>
+      <w:pPr>
+        <w:shd w:val="clear" w:color="auto" w:fill="C6D9F1" w:themeFill="text2" w:themeFillTint="33"/>
+        <w:autoSpaceDE w:val="0"/>
+        <w:autoSpaceDN w:val="0"/>
+        <w:adjustRightInd w:val="0"/>
+        <w:spacing w:after="0" w:line="240" w:lineRule="auto"/>
+        <w:ind w:left="426"/>
+        <w:rPr>
+          <w:rFonts w:ascii="Courier New" w:hAnsi="Courier New" w:cs="Courier New"/>
+          <w:sz w:val="18"/>
+          <w:szCs w:val="18"/>
+        </w:rPr>
+      </w:pPr>
+      <w:r>
+        <w:rPr>
+          <w:rFonts w:ascii="Courier New" w:hAnsi="Courier New" w:cs="Courier New"/>
+          <w:sz w:val="18"/>
+          <w:szCs w:val="18"/>
+        </w:rPr>
+        <w:t xml:space="preserve">        &lt;tr&gt;</w:t>
+      </w:r>
+    </w:p>
+    <w:p>
+      <w:pPr>
+        <w:shd w:val="clear" w:color="auto" w:fill="C6D9F1" w:themeFill="text2" w:themeFillTint="33"/>
+        <w:autoSpaceDE w:val="0"/>
+        <w:autoSpaceDN w:val="0"/>
+        <w:adjustRightInd w:val="0"/>
+        <w:spacing w:after="0" w:line="240" w:lineRule="auto"/>
+        <w:ind w:left="426"/>
+        <w:rPr>
+          <w:rFonts w:ascii="Courier New" w:hAnsi="Courier New" w:cs="Courier New"/>
+          <w:sz w:val="18"/>
+          <w:szCs w:val="18"/>
+        </w:rPr>
+      </w:pPr>
+      <w:r>
+        <w:rPr>
+          <w:rFonts w:ascii="Courier New" w:hAnsi="Courier New" w:cs="Courier New"/>
+          <w:sz w:val="18"/>
+          <w:szCs w:val="18"/>
+        </w:rPr>
+        <w:t xml:space="preserve">            &lt;td&gt;Telp&lt;/td&gt;</w:t>
+      </w:r>
+    </w:p>
+    <w:p>
+      <w:pPr>
+        <w:shd w:val="clear" w:color="auto" w:fill="C6D9F1" w:themeFill="text2" w:themeFillTint="33"/>
+        <w:autoSpaceDE w:val="0"/>
+        <w:autoSpaceDN w:val="0"/>
+        <w:adjustRightInd w:val="0"/>
+        <w:spacing w:after="0" w:line="240" w:lineRule="auto"/>
+        <w:ind w:left="426"/>
+        <w:rPr>
+          <w:rFonts w:ascii="Courier New" w:hAnsi="Courier New" w:cs="Courier New"/>
+          <w:sz w:val="18"/>
+          <w:szCs w:val="18"/>
+        </w:rPr>
+      </w:pPr>
+      <w:r>
+        <w:rPr>
+          <w:rFonts w:ascii="Courier New" w:hAnsi="Courier New" w:cs="Courier New"/>
+          <w:sz w:val="18"/>
+          <w:szCs w:val="18"/>
+        </w:rPr>
+        <w:t xml:space="preserve">            &lt;td&gt;:&lt;/td&gt;</w:t>
+      </w:r>
+    </w:p>
+    <w:p>
+      <w:pPr>
+        <w:shd w:val="clear" w:color="auto" w:fill="C6D9F1" w:themeFill="text2" w:themeFillTint="33"/>
+        <w:autoSpaceDE w:val="0"/>
+        <w:autoSpaceDN w:val="0"/>
+        <w:adjustRightInd w:val="0"/>
+        <w:spacing w:after="0" w:line="240" w:lineRule="auto"/>
+        <w:ind w:left="426"/>
+        <w:rPr>
+          <w:rFonts w:ascii="Courier New" w:hAnsi="Courier New" w:cs="Courier New"/>
+          <w:sz w:val="18"/>
+          <w:szCs w:val="18"/>
+        </w:rPr>
+      </w:pPr>
+      <w:r>
+        <w:rPr>
+          <w:rFonts w:ascii="Courier New" w:hAnsi="Courier New" w:cs="Courier New"/>
+          <w:sz w:val="18"/>
+          <w:szCs w:val="18"/>
+        </w:rPr>
+        <w:t xml:space="preserve">            &lt;td&gt;&lt;input type="text" name="telp"&gt;&lt;/td&gt;</w:t>
+      </w:r>
+    </w:p>
+    <w:p>
+      <w:pPr>
+        <w:shd w:val="clear" w:color="auto" w:fill="C6D9F1" w:themeFill="text2" w:themeFillTint="33"/>
+        <w:autoSpaceDE w:val="0"/>
+        <w:autoSpaceDN w:val="0"/>
+        <w:adjustRightInd w:val="0"/>
+        <w:spacing w:after="0" w:line="240" w:lineRule="auto"/>
+        <w:ind w:left="426"/>
+        <w:rPr>
+          <w:rFonts w:ascii="Courier New" w:hAnsi="Courier New" w:cs="Courier New"/>
+          <w:sz w:val="18"/>
+          <w:szCs w:val="18"/>
+        </w:rPr>
+      </w:pPr>
+      <w:r>
+        <w:rPr>
+          <w:rFonts w:ascii="Courier New" w:hAnsi="Courier New" w:cs="Courier New"/>
+          <w:sz w:val="18"/>
+          <w:szCs w:val="18"/>
+        </w:rPr>
+        <w:t xml:space="preserve">        &lt;/tr&gt;</w:t>
+      </w:r>
+    </w:p>
+    <w:p>
+      <w:pPr>
+        <w:shd w:val="clear" w:color="auto" w:fill="C6D9F1" w:themeFill="text2" w:themeFillTint="33"/>
+        <w:autoSpaceDE w:val="0"/>
+        <w:autoSpaceDN w:val="0"/>
+        <w:adjustRightInd w:val="0"/>
+        <w:spacing w:after="0" w:line="240" w:lineRule="auto"/>
+        <w:ind w:left="426"/>
+        <w:rPr>
+          <w:rFonts w:ascii="Courier New" w:hAnsi="Courier New" w:cs="Courier New"/>
+          <w:sz w:val="18"/>
+          <w:szCs w:val="18"/>
+        </w:rPr>
+      </w:pPr>
+      <w:r>
+        <w:rPr>
+          <w:rFonts w:ascii="Courier New" w:hAnsi="Courier New" w:cs="Courier New"/>
+          <w:sz w:val="18"/>
+          <w:szCs w:val="18"/>
+        </w:rPr>
+        <w:t xml:space="preserve">        &lt;tr&gt;</w:t>
+      </w:r>
+    </w:p>
+    <w:p>
+      <w:pPr>
+        <w:shd w:val="clear" w:color="auto" w:fill="C6D9F1" w:themeFill="text2" w:themeFillTint="33"/>
+        <w:autoSpaceDE w:val="0"/>
+        <w:autoSpaceDN w:val="0"/>
+        <w:adjustRightInd w:val="0"/>
+        <w:spacing w:after="0" w:line="240" w:lineRule="auto"/>
+        <w:ind w:left="426"/>
+        <w:rPr>
+          <w:rFonts w:ascii="Courier New" w:hAnsi="Courier New" w:cs="Courier New"/>
+          <w:sz w:val="18"/>
+          <w:szCs w:val="18"/>
+        </w:rPr>
+      </w:pPr>
+      <w:r>
+        <w:rPr>
+          <w:rFonts w:ascii="Courier New" w:hAnsi="Courier New" w:cs="Courier New"/>
+          <w:sz w:val="18"/>
+          <w:szCs w:val="18"/>
+        </w:rPr>
+        <w:t xml:space="preserve">            &lt;td&gt;</w:t>
+      </w:r>
+      <w:r>
+        <w:rPr>
+          <w:rFonts w:ascii="Courier New" w:hAnsi="Courier New" w:cs="Courier New"/>
+          <w:b/>
+          <w:bCs/>
+          <w:sz w:val="18"/>
+          <w:szCs w:val="18"/>
+        </w:rPr>
+        <w:t>&amp;nbsp;</w:t>
+      </w:r>
+      <w:r>
+        <w:rPr>
+          <w:rFonts w:ascii="Courier New" w:hAnsi="Courier New" w:cs="Courier New"/>
+          <w:sz w:val="18"/>
+          <w:szCs w:val="18"/>
+        </w:rPr>
+        <w:t>&lt;/td&gt;</w:t>
+      </w:r>
+    </w:p>
+    <w:p>
+      <w:pPr>
+        <w:shd w:val="clear" w:color="auto" w:fill="C6D9F1" w:themeFill="text2" w:themeFillTint="33"/>
+        <w:autoSpaceDE w:val="0"/>
+        <w:autoSpaceDN w:val="0"/>
+        <w:adjustRightInd w:val="0"/>
+        <w:spacing w:after="0" w:line="240" w:lineRule="auto"/>
+        <w:ind w:left="426"/>
+        <w:rPr>
+          <w:rFonts w:ascii="Courier New" w:hAnsi="Courier New" w:cs="Courier New"/>
+          <w:sz w:val="18"/>
+          <w:szCs w:val="18"/>
+        </w:rPr>
+      </w:pPr>
+      <w:r>
+        <w:rPr>
+          <w:rFonts w:ascii="Courier New" w:hAnsi="Courier New" w:cs="Courier New"/>
+          <w:sz w:val="18"/>
+          <w:szCs w:val="18"/>
+        </w:rPr>
+        <w:t xml:space="preserve">            &lt;td&gt;</w:t>
+      </w:r>
+      <w:r>
+        <w:rPr>
+          <w:rFonts w:ascii="Courier New" w:hAnsi="Courier New" w:cs="Courier New"/>
+          <w:b/>
+          <w:bCs/>
+          <w:sz w:val="18"/>
+          <w:szCs w:val="18"/>
+        </w:rPr>
+        <w:t>&amp;nbsp;</w:t>
+      </w:r>
+      <w:r>
+        <w:rPr>
+          <w:rFonts w:ascii="Courier New" w:hAnsi="Courier New" w:cs="Courier New"/>
+          <w:sz w:val="18"/>
+          <w:szCs w:val="18"/>
+        </w:rPr>
+        <w:t>&lt;/td&gt;</w:t>
+      </w:r>
+    </w:p>
+    <w:p>
+      <w:pPr>
+        <w:shd w:val="clear" w:color="auto" w:fill="C6D9F1" w:themeFill="text2" w:themeFillTint="33"/>
+        <w:autoSpaceDE w:val="0"/>
+        <w:autoSpaceDN w:val="0"/>
+        <w:adjustRightInd w:val="0"/>
+        <w:spacing w:after="0" w:line="240" w:lineRule="auto"/>
+        <w:ind w:left="426"/>
+        <w:rPr>
+          <w:rFonts w:ascii="Courier New" w:hAnsi="Courier New" w:cs="Courier New"/>
+          <w:sz w:val="18"/>
+          <w:szCs w:val="18"/>
+        </w:rPr>
+      </w:pPr>
+      <w:r>
+        <w:rPr>
+          <w:rFonts w:ascii="Courier New" w:hAnsi="Courier New" w:cs="Courier New"/>
+          <w:sz w:val="18"/>
+          <w:szCs w:val="18"/>
+        </w:rPr>
+        <w:t xml:space="preserve">            &lt;td&gt;&lt;input type="submit" value="Simpan"&gt;&lt;/td&gt;</w:t>
+      </w:r>
+    </w:p>
+    <w:p>
+      <w:pPr>
+        <w:shd w:val="clear" w:color="auto" w:fill="C6D9F1" w:themeFill="text2" w:themeFillTint="33"/>
+        <w:autoSpaceDE w:val="0"/>
+        <w:autoSpaceDN w:val="0"/>
+        <w:adjustRightInd w:val="0"/>
+        <w:spacing w:after="0" w:line="240" w:lineRule="auto"/>
+        <w:ind w:left="426"/>
+        <w:rPr>
+          <w:rFonts w:ascii="Courier New" w:hAnsi="Courier New" w:cs="Courier New"/>
+          <w:sz w:val="18"/>
+          <w:szCs w:val="18"/>
+        </w:rPr>
+      </w:pPr>
+      <w:r>
+        <w:rPr>
+          <w:rFonts w:ascii="Courier New" w:hAnsi="Courier New" w:cs="Courier New"/>
+          <w:sz w:val="18"/>
+          <w:szCs w:val="18"/>
+        </w:rPr>
+        <w:t xml:space="preserve">        &lt;/tr&gt;</w:t>
+      </w:r>
+    </w:p>
+    <w:p>
+      <w:pPr>
+        <w:shd w:val="clear" w:color="auto" w:fill="C6D9F1" w:themeFill="text2" w:themeFillTint="33"/>
+        <w:autoSpaceDE w:val="0"/>
+        <w:autoSpaceDN w:val="0"/>
+        <w:adjustRightInd w:val="0"/>
+        <w:spacing w:after="0" w:line="240" w:lineRule="auto"/>
+        <w:ind w:left="426"/>
+        <w:rPr>
+          <w:rFonts w:ascii="Courier New" w:hAnsi="Courier New" w:cs="Courier New"/>
+          <w:sz w:val="18"/>
+          <w:szCs w:val="18"/>
+        </w:rPr>
+      </w:pPr>
+      <w:r>
+        <w:rPr>
+          <w:rFonts w:ascii="Courier New" w:hAnsi="Courier New" w:cs="Courier New"/>
+          <w:sz w:val="18"/>
+          <w:szCs w:val="18"/>
+        </w:rPr>
+        <w:t xml:space="preserve">    &lt;/table&gt;</w:t>
+      </w:r>
+    </w:p>
+    <w:p>
+      <w:pPr>
+        <w:pStyle w:val="NoSpacing"/>
+        <w:shd w:val="clear" w:color="auto" w:fill="C6D9F1" w:themeFill="text2" w:themeFillTint="33"/>
+        <w:spacing w:line="360" w:lineRule="auto"/>
+        <w:ind w:left="426"/>
+        <w:rPr>
+          <w:rFonts w:ascii="Times New Roman" w:hAnsi="Times New Roman" w:cs="Times New Roman"/>
+          <w:sz w:val="24"/>
+          <w:szCs w:val="24"/>
+        </w:rPr>
+      </w:pPr>
+      <w:r>
+        <w:rPr>
+          <w:rFonts w:ascii="Courier New" w:hAnsi="Courier New" w:cs="Courier New"/>
+          <w:sz w:val="18"/>
+          <w:szCs w:val="18"/>
+        </w:rPr>
+        <w:t>&lt;/form&gt;</w:t>
+      </w:r>
+    </w:p>
+    <w:p>
+      <w:pPr>
+        <w:pStyle w:val="NoSpacing"/>
+        <w:spacing w:line="360" w:lineRule="auto"/>
+        <w:ind w:left="426"/>
+        <w:rPr>
+          <w:rFonts w:ascii="Times New Roman" w:hAnsi="Times New Roman" w:cs="Times New Roman"/>
+          <w:sz w:val="24"/>
+          <w:szCs w:val="24"/>
+        </w:rPr>
+      </w:pPr>
+    </w:p>
+    <w:p>
+      <w:pPr>
+        <w:pStyle w:val="NoSpacing"/>
+        <w:spacing w:line="360" w:lineRule="auto"/>
+        <w:ind w:left="426"/>
+        <w:jc w:val="both"/>
+        <w:rPr>
+          <w:rFonts w:ascii="Times New Roman" w:hAnsi="Times New Roman" w:cs="Times New Roman"/>
+          <w:sz w:val="24"/>
+          <w:szCs w:val="24"/>
+        </w:rPr>
+      </w:pPr>
+      <w:r>
+        <w:rPr>
+          <w:rFonts w:ascii="Times New Roman" w:hAnsi="Times New Roman" w:cs="Times New Roman"/>
+          <w:sz w:val="24"/>
+          <w:szCs w:val="24"/>
+        </w:rPr>
+        <w:t>Kemudian</w:t>
+      </w:r>
+      <w:r>
+        <w:rPr>
+          <w:rFonts w:ascii="Times New Roman" w:hAnsi="Times New Roman" w:cs="Times New Roman"/>
+          <w:sz w:val="24"/>
+          <w:szCs w:val="24"/>
+        </w:rPr>
+        <w:t xml:space="preserve">, untuk melihat hasilnya silahkan anda ketikkan kembali url </w:t>
+      </w:r>
+      <w:hyperlink r:id="rId21" w:history="1">
+        <w:r>
+          <w:rPr>
+            <w:rStyle w:val="Hyperlink"/>
+            <w:rFonts w:ascii="Times New Roman" w:hAnsi="Times New Roman" w:cs="Times New Roman"/>
+            <w:sz w:val="24"/>
+            <w:szCs w:val="24"/>
+          </w:rPr>
+          <w:t>http://localhost/yiinigo/lessondao/indexpegawai</w:t>
+        </w:r>
+      </w:hyperlink>
+      <w:r>
+        <w:t xml:space="preserve"> </w:t>
+      </w:r>
+      <w:r>
+        <w:rPr>
+          <w:rFonts w:ascii="Times New Roman" w:hAnsi="Times New Roman" w:cs="Times New Roman"/>
+          <w:sz w:val="24"/>
+          <w:szCs w:val="24"/>
+        </w:rPr>
+        <w:t>pada browser anda dan silahkan klik tombol Tambah pegawai. Lalu akan tampil seperti gambar 3.10.</w:t>
+      </w:r>
+      <w:r>
+        <w:rPr>
+          <w:rFonts w:ascii="Times New Roman" w:hAnsi="Times New Roman" w:cs="Times New Roman"/>
+          <w:sz w:val="24"/>
+          <w:szCs w:val="24"/>
+        </w:rPr>
+        <w:t xml:space="preserve"> </w:t>
+      </w:r>
+    </w:p>
+    <w:p>
+      <w:pPr>
+        <w:pStyle w:val="NoSpacing"/>
+        <w:spacing w:line="360" w:lineRule="auto"/>
+        <w:ind w:left="426"/>
+        <w:rPr>
+          <w:rFonts w:ascii="Times New Roman" w:hAnsi="Times New Roman" w:cs="Times New Roman"/>
+          <w:sz w:val="24"/>
+          <w:szCs w:val="24"/>
+        </w:rPr>
+      </w:pPr>
+      <w:r>
+        <w:rPr>
+          <w:rFonts w:ascii="Times New Roman" w:hAnsi="Times New Roman" w:cs="Times New Roman"/>
           <w:noProof/>
           <w:sz w:val="24"/>
           <w:szCs w:val="24"/>
           <w:lang w:eastAsia="ja-JP"/>
         </w:rPr>
         <w:drawing>
-          <wp:anchor distT="0" distB="0" distL="114300" distR="114300" simplePos="0" relativeHeight="251668480" behindDoc="0" locked="0" layoutInCell="1" allowOverlap="1">
+          <wp:anchor distT="0" distB="0" distL="114300" distR="114300" simplePos="0" relativeHeight="251670528" behindDoc="0" locked="0" layoutInCell="1" allowOverlap="1">
             <wp:simplePos x="0" y="0"/>
             <wp:positionH relativeFrom="column">
               <wp:posOffset>294781</wp:posOffset>
             </wp:positionH>
             <wp:positionV relativeFrom="paragraph">
-              <wp:posOffset>253153</wp:posOffset>
+              <wp:posOffset>-3034</wp:posOffset>
             </wp:positionV>
-            <wp:extent cx="4710995" cy="2415823"/>
+            <wp:extent cx="4744861" cy="2607733"/>
             <wp:effectExtent l="19050" t="0" r="0" b="0"/>
             <wp:wrapNone/>
-            <wp:docPr id="2" name="Picture 1"/>
+            <wp:docPr id="7" name="Picture 1"/>
             <wp:cNvGraphicFramePr>
               <a:graphicFrameLocks xmlns:a="http://schemas.openxmlformats.org/drawingml/2006/main" noChangeAspect="1"/>
             </wp:cNvGraphicFramePr>
@@ -19981,7 +20632,7 @@
                     </pic:cNvPicPr>
                   </pic:nvPicPr>
                   <pic:blipFill>
-                    <a:blip r:embed="rId21" cstate="print"/>
+                    <a:blip r:embed="rId22" cstate="print"/>
                     <a:srcRect/>
                     <a:stretch>
                       <a:fillRect/>
@@ -19990,7 +20641,7 @@
                   <pic:spPr bwMode="auto">
                     <a:xfrm>
                       <a:off x="0" y="0"/>
-                      <a:ext cx="4710995" cy="2415823"/>
+                      <a:ext cx="4744861" cy="2607733"/>
                     </a:xfrm>
                     <a:prstGeom prst="rect">
                       <a:avLst/>
@@ -20009,6 +20660,229 @@
           </wp:anchor>
         </w:drawing>
       </w:r>
+    </w:p>
+    <w:p>
+      <w:pPr>
+        <w:pStyle w:val="NoSpacing"/>
+        <w:spacing w:line="360" w:lineRule="auto"/>
+        <w:ind w:left="426"/>
+        <w:rPr>
+          <w:rFonts w:ascii="Times New Roman" w:hAnsi="Times New Roman" w:cs="Times New Roman"/>
+          <w:sz w:val="24"/>
+          <w:szCs w:val="24"/>
+        </w:rPr>
+      </w:pPr>
+    </w:p>
+    <w:p>
+      <w:pPr>
+        <w:pStyle w:val="NoSpacing"/>
+        <w:spacing w:line="360" w:lineRule="auto"/>
+        <w:ind w:left="426"/>
+        <w:rPr>
+          <w:rFonts w:ascii="Times New Roman" w:hAnsi="Times New Roman" w:cs="Times New Roman"/>
+          <w:sz w:val="24"/>
+          <w:szCs w:val="24"/>
+        </w:rPr>
+      </w:pPr>
+    </w:p>
+    <w:p>
+      <w:pPr>
+        <w:pStyle w:val="NoSpacing"/>
+        <w:numPr>
+          <w:ilvl w:val="1"/>
+          <w:numId w:val="27"/>
+        </w:numPr>
+        <w:spacing w:line="360" w:lineRule="auto"/>
+        <w:ind w:left="990" w:hanging="540"/>
+        <w:rPr>
+          <w:rFonts w:ascii="Times New Roman" w:hAnsi="Times New Roman" w:cs="Times New Roman"/>
+          <w:b/>
+          <w:sz w:val="24"/>
+          <w:szCs w:val="24"/>
+        </w:rPr>
+      </w:pPr>
+      <w:r>
+        <w:rPr>
+          <w:rFonts w:ascii="Times New Roman" w:hAnsi="Times New Roman" w:cs="Times New Roman"/>
+          <w:b/>
+          <w:sz w:val="24"/>
+          <w:szCs w:val="24"/>
+          <w:lang w:val="en-US"/>
+        </w:rPr>
+        <w:t>Update data (DAO)</w:t>
+      </w:r>
+    </w:p>
+    <w:p>
+      <w:pPr>
+        <w:pStyle w:val="NoSpacing"/>
+        <w:numPr>
+          <w:ilvl w:val="1"/>
+          <w:numId w:val="27"/>
+        </w:numPr>
+        <w:spacing w:line="360" w:lineRule="auto"/>
+        <w:ind w:left="990" w:hanging="540"/>
+        <w:rPr>
+          <w:rFonts w:ascii="Times New Roman" w:hAnsi="Times New Roman" w:cs="Times New Roman"/>
+          <w:b/>
+          <w:sz w:val="24"/>
+          <w:szCs w:val="24"/>
+        </w:rPr>
+      </w:pPr>
+      <w:r>
+        <w:rPr>
+          <w:rFonts w:ascii="Times New Roman" w:hAnsi="Times New Roman" w:cs="Times New Roman"/>
+          <w:b/>
+          <w:sz w:val="24"/>
+          <w:szCs w:val="24"/>
+          <w:lang w:val="en-US"/>
+        </w:rPr>
+        <w:t>Paging data (DAO)</w:t>
+      </w:r>
+    </w:p>
+    <w:p>
+      <w:pPr>
+        <w:pStyle w:val="NoSpacing"/>
+        <w:numPr>
+          <w:ilvl w:val="1"/>
+          <w:numId w:val="27"/>
+        </w:numPr>
+        <w:spacing w:line="360" w:lineRule="auto"/>
+        <w:ind w:left="990" w:hanging="540"/>
+        <w:rPr>
+          <w:rFonts w:ascii="Times New Roman" w:hAnsi="Times New Roman" w:cs="Times New Roman"/>
+          <w:b/>
+          <w:sz w:val="24"/>
+          <w:szCs w:val="24"/>
+        </w:rPr>
+      </w:pPr>
+      <w:r>
+        <w:rPr>
+          <w:rFonts w:ascii="Times New Roman" w:hAnsi="Times New Roman" w:cs="Times New Roman"/>
+          <w:b/>
+          <w:sz w:val="24"/>
+          <w:szCs w:val="24"/>
+          <w:lang w:val="en-US"/>
+        </w:rPr>
+        <w:t>Searching data (DAO)</w:t>
+      </w:r>
+    </w:p>
+    <w:p>
+      <w:pPr>
+        <w:pStyle w:val="NoSpacing"/>
+        <w:spacing w:line="360" w:lineRule="auto"/>
+        <w:ind w:left="990"/>
+        <w:rPr>
+          <w:rFonts w:ascii="Times New Roman" w:hAnsi="Times New Roman" w:cs="Times New Roman"/>
+          <w:b/>
+          <w:sz w:val="24"/>
+          <w:szCs w:val="24"/>
+        </w:rPr>
+      </w:pPr>
+    </w:p>
+    <w:p>
+      <w:pPr>
+        <w:pStyle w:val="NoSpacing"/>
+        <w:spacing w:line="360" w:lineRule="auto"/>
+        <w:ind w:left="990"/>
+        <w:rPr>
+          <w:rFonts w:ascii="Times New Roman" w:hAnsi="Times New Roman" w:cs="Times New Roman"/>
+          <w:b/>
+          <w:sz w:val="24"/>
+          <w:szCs w:val="24"/>
+        </w:rPr>
+      </w:pPr>
+    </w:p>
+    <w:p>
+      <w:pPr>
+        <w:pStyle w:val="NoSpacing"/>
+        <w:spacing w:line="360" w:lineRule="auto"/>
+        <w:ind w:left="990"/>
+        <w:rPr>
+          <w:rFonts w:ascii="Times New Roman" w:hAnsi="Times New Roman" w:cs="Times New Roman"/>
+          <w:b/>
+          <w:sz w:val="24"/>
+          <w:szCs w:val="24"/>
+        </w:rPr>
+      </w:pPr>
+    </w:p>
+    <w:p>
+      <w:pPr>
+        <w:pStyle w:val="NoSpacing"/>
+        <w:spacing w:line="360" w:lineRule="auto"/>
+        <w:ind w:left="990"/>
+        <w:rPr>
+          <w:rFonts w:ascii="Times New Roman" w:hAnsi="Times New Roman" w:cs="Times New Roman"/>
+          <w:b/>
+          <w:sz w:val="24"/>
+          <w:szCs w:val="24"/>
+        </w:rPr>
+      </w:pPr>
+    </w:p>
+    <w:p>
+      <w:pPr>
+        <w:pStyle w:val="NoSpacing"/>
+        <w:spacing w:line="360" w:lineRule="auto"/>
+        <w:ind w:left="990"/>
+        <w:jc w:val="center"/>
+        <w:rPr>
+          <w:rFonts w:ascii="Times New Roman" w:hAnsi="Times New Roman" w:cs="Times New Roman"/>
+          <w:b/>
+          <w:sz w:val="24"/>
+          <w:szCs w:val="24"/>
+        </w:rPr>
+      </w:pPr>
+      <w:r>
+        <w:rPr>
+          <w:rFonts w:ascii="Times New Roman" w:hAnsi="Times New Roman" w:cs="Times New Roman"/>
+          <w:b/>
+          <w:sz w:val="24"/>
+          <w:szCs w:val="24"/>
+        </w:rPr>
+        <w:t>Gambar 3.10 form add data</w:t>
+      </w:r>
+    </w:p>
+    <w:p>
+      <w:pPr>
+        <w:pStyle w:val="NoSpacing"/>
+        <w:spacing w:line="360" w:lineRule="auto"/>
+        <w:ind w:left="990"/>
+        <w:rPr>
+          <w:rFonts w:ascii="Times New Roman" w:hAnsi="Times New Roman" w:cs="Times New Roman"/>
+          <w:b/>
+          <w:sz w:val="24"/>
+          <w:szCs w:val="24"/>
+        </w:rPr>
+      </w:pPr>
+    </w:p>
+    <w:p>
+      <w:pPr>
+        <w:pStyle w:val="NoSpacing"/>
+        <w:spacing w:line="360" w:lineRule="auto"/>
+        <w:ind w:left="990"/>
+        <w:rPr>
+          <w:rFonts w:ascii="Times New Roman" w:hAnsi="Times New Roman" w:cs="Times New Roman"/>
+          <w:b/>
+          <w:sz w:val="24"/>
+          <w:szCs w:val="24"/>
+        </w:rPr>
+      </w:pPr>
+    </w:p>
+    <w:p>
+      <w:pPr>
+        <w:pStyle w:val="NoSpacing"/>
+        <w:numPr>
+          <w:ilvl w:val="0"/>
+          <w:numId w:val="30"/>
+        </w:numPr>
+        <w:spacing w:line="360" w:lineRule="auto"/>
+        <w:ind w:left="450" w:hanging="450"/>
+        <w:rPr>
+          <w:rFonts w:ascii="Times New Roman" w:hAnsi="Times New Roman" w:cs="Times New Roman"/>
+          <w:b/>
+          <w:sz w:val="24"/>
+          <w:szCs w:val="24"/>
+        </w:rPr>
+      </w:pPr>
       <w:r>
         <w:rPr>
           <w:rFonts w:ascii="Times New Roman" w:hAnsi="Times New Roman" w:cs="Times New Roman"/>
@@ -20025,117 +20899,111 @@
         <w:pStyle w:val="NoSpacing"/>
         <w:spacing w:line="360" w:lineRule="auto"/>
         <w:ind w:left="450"/>
-        <w:rPr>
-          <w:rFonts w:ascii="Times New Roman" w:hAnsi="Times New Roman" w:cs="Times New Roman"/>
-          <w:b/>
-          <w:sz w:val="24"/>
-          <w:szCs w:val="24"/>
-        </w:rPr>
-      </w:pPr>
-    </w:p>
-    <w:p>
-      <w:pPr>
-        <w:pStyle w:val="NoSpacing"/>
-        <w:spacing w:line="360" w:lineRule="auto"/>
-        <w:ind w:left="450"/>
-        <w:rPr>
-          <w:rFonts w:ascii="Times New Roman" w:hAnsi="Times New Roman" w:cs="Times New Roman"/>
-          <w:b/>
-          <w:sz w:val="24"/>
-          <w:szCs w:val="24"/>
-        </w:rPr>
-      </w:pPr>
-    </w:p>
-    <w:p>
-      <w:pPr>
-        <w:pStyle w:val="NoSpacing"/>
-        <w:spacing w:line="360" w:lineRule="auto"/>
-        <w:ind w:left="450"/>
-        <w:rPr>
-          <w:rFonts w:ascii="Times New Roman" w:hAnsi="Times New Roman" w:cs="Times New Roman"/>
-          <w:b/>
-          <w:sz w:val="24"/>
-          <w:szCs w:val="24"/>
-        </w:rPr>
-      </w:pPr>
-    </w:p>
-    <w:p>
-      <w:pPr>
-        <w:pStyle w:val="NoSpacing"/>
-        <w:spacing w:line="360" w:lineRule="auto"/>
-        <w:ind w:left="450"/>
-        <w:rPr>
-          <w:rFonts w:ascii="Times New Roman" w:hAnsi="Times New Roman" w:cs="Times New Roman"/>
-          <w:b/>
-          <w:sz w:val="24"/>
-          <w:szCs w:val="24"/>
-        </w:rPr>
-      </w:pPr>
-    </w:p>
-    <w:p>
-      <w:pPr>
-        <w:pStyle w:val="NoSpacing"/>
-        <w:spacing w:line="360" w:lineRule="auto"/>
-        <w:ind w:left="450"/>
-        <w:rPr>
-          <w:rFonts w:ascii="Times New Roman" w:hAnsi="Times New Roman" w:cs="Times New Roman"/>
-          <w:b/>
-          <w:sz w:val="24"/>
-          <w:szCs w:val="24"/>
-        </w:rPr>
-      </w:pPr>
-    </w:p>
-    <w:p>
-      <w:pPr>
-        <w:pStyle w:val="NoSpacing"/>
-        <w:spacing w:line="360" w:lineRule="auto"/>
-        <w:ind w:left="450"/>
-        <w:rPr>
-          <w:rFonts w:ascii="Times New Roman" w:hAnsi="Times New Roman" w:cs="Times New Roman"/>
-          <w:b/>
-          <w:sz w:val="24"/>
-          <w:szCs w:val="24"/>
-        </w:rPr>
-      </w:pPr>
-    </w:p>
-    <w:p>
-      <w:pPr>
-        <w:pStyle w:val="NoSpacing"/>
-        <w:spacing w:line="360" w:lineRule="auto"/>
-        <w:ind w:left="450"/>
-        <w:rPr>
-          <w:rFonts w:ascii="Times New Roman" w:hAnsi="Times New Roman" w:cs="Times New Roman"/>
-          <w:b/>
-          <w:sz w:val="24"/>
-          <w:szCs w:val="24"/>
-        </w:rPr>
-      </w:pPr>
-    </w:p>
-    <w:p>
-      <w:pPr>
-        <w:pStyle w:val="NoSpacing"/>
-        <w:spacing w:line="360" w:lineRule="auto"/>
-        <w:ind w:left="450"/>
-        <w:rPr>
-          <w:rFonts w:ascii="Times New Roman" w:hAnsi="Times New Roman" w:cs="Times New Roman"/>
-          <w:b/>
-          <w:sz w:val="24"/>
-          <w:szCs w:val="24"/>
-        </w:rPr>
-      </w:pPr>
-    </w:p>
-    <w:p>
-      <w:pPr>
-        <w:pStyle w:val="NoSpacing"/>
-        <w:spacing w:line="360" w:lineRule="auto"/>
-        <w:ind w:left="450"/>
-        <w:rPr>
-          <w:rFonts w:ascii="Times New Roman" w:hAnsi="Times New Roman" w:cs="Times New Roman"/>
-          <w:b/>
-          <w:sz w:val="24"/>
-          <w:szCs w:val="24"/>
-        </w:rPr>
-      </w:pPr>
+        <w:jc w:val="both"/>
+        <w:rPr>
+          <w:rFonts w:ascii="Times New Roman" w:hAnsi="Times New Roman" w:cs="Times New Roman"/>
+          <w:sz w:val="24"/>
+          <w:szCs w:val="24"/>
+        </w:rPr>
+      </w:pPr>
+      <w:r>
+        <w:rPr>
+          <w:rFonts w:ascii="Times New Roman" w:hAnsi="Times New Roman" w:cs="Times New Roman"/>
+          <w:sz w:val="24"/>
+          <w:szCs w:val="24"/>
+        </w:rPr>
+        <w:t xml:space="preserve">SQL </w:t>
+      </w:r>
+      <w:r>
+        <w:rPr>
+          <w:rFonts w:ascii="Times New Roman" w:hAnsi="Times New Roman" w:cs="Times New Roman"/>
+          <w:sz w:val="24"/>
+          <w:szCs w:val="24"/>
+        </w:rPr>
+        <w:t xml:space="preserve">Injection </w:t>
+      </w:r>
+      <w:r>
+        <w:rPr>
+          <w:rFonts w:ascii="Times New Roman" w:hAnsi="Times New Roman" w:cs="Times New Roman"/>
+          <w:sz w:val="24"/>
+          <w:szCs w:val="24"/>
+        </w:rPr>
+        <w:t xml:space="preserve">adalah sebuah teknik yang </w:t>
+      </w:r>
+      <w:r>
+        <w:rPr>
+          <w:rFonts w:ascii="Times New Roman" w:hAnsi="Times New Roman" w:cs="Times New Roman"/>
+          <w:sz w:val="24"/>
+          <w:szCs w:val="24"/>
+        </w:rPr>
+        <w:t>digunakan</w:t>
+      </w:r>
+      <w:r>
+        <w:rPr>
+          <w:rFonts w:ascii="Times New Roman" w:hAnsi="Times New Roman" w:cs="Times New Roman"/>
+          <w:sz w:val="24"/>
+          <w:szCs w:val="24"/>
+        </w:rPr>
+        <w:t xml:space="preserve"> untuk menghancurkan lapisan basis data yang terdapat dalam aplikasi. Cara ini biasanya menggunakan karakter-karater tertentu yang mengakibatkan terjadinya hal-hal yang tidak diharapkan.</w:t>
+      </w:r>
+    </w:p>
+    <w:p>
+      <w:pPr>
+        <w:pStyle w:val="NoSpacing"/>
+        <w:spacing w:line="360" w:lineRule="auto"/>
+        <w:ind w:left="450"/>
+        <w:jc w:val="both"/>
+        <w:rPr>
+          <w:rFonts w:ascii="Times New Roman" w:hAnsi="Times New Roman" w:cs="Times New Roman"/>
+          <w:sz w:val="24"/>
+          <w:szCs w:val="24"/>
+        </w:rPr>
+      </w:pPr>
+    </w:p>
+    <w:p>
+      <w:pPr>
+        <w:pStyle w:val="NoSpacing"/>
+        <w:spacing w:line="360" w:lineRule="auto"/>
+        <w:ind w:left="450"/>
+        <w:jc w:val="both"/>
+        <w:rPr>
+          <w:rFonts w:ascii="Times New Roman" w:hAnsi="Times New Roman" w:cs="Times New Roman"/>
+          <w:sz w:val="24"/>
+          <w:szCs w:val="24"/>
+        </w:rPr>
+      </w:pPr>
+      <w:r>
+        <w:rPr>
+          <w:rFonts w:ascii="Times New Roman" w:hAnsi="Times New Roman" w:cs="Times New Roman"/>
+          <w:sz w:val="24"/>
+          <w:szCs w:val="24"/>
+        </w:rPr>
+        <w:t xml:space="preserve">Pada fitur CactiveRecord </w:t>
+      </w:r>
+      <w:r>
+        <w:rPr>
+          <w:rFonts w:ascii="Times New Roman" w:hAnsi="Times New Roman" w:cs="Times New Roman"/>
+          <w:sz w:val="24"/>
+          <w:szCs w:val="24"/>
+        </w:rPr>
+        <w:t xml:space="preserve">yang ada pada yii framework telah ddipasang secara otomatis untuk menangkal serangan ini. namun pada fitur DAO kita harus memasangnya sendiri. Sebagai contoh, coba anda simpan data dengan text yang mengandung tanda  petik seperti yang terlihat pada gambar </w:t>
+      </w:r>
+      <w:r>
+        <w:rPr>
+          <w:rFonts w:ascii="Times New Roman" w:hAnsi="Times New Roman" w:cs="Times New Roman"/>
+          <w:sz w:val="24"/>
+          <w:szCs w:val="24"/>
+        </w:rPr>
+        <w:t>3.11. lalu klik tombol simpan. Dan hasilnya akan tampak seperti gambar 3.12.</w:t>
+      </w:r>
+      <w:r>
+        <w:rPr>
+          <w:rFonts w:ascii="Times New Roman" w:hAnsi="Times New Roman" w:cs="Times New Roman"/>
+          <w:sz w:val="24"/>
+          <w:szCs w:val="24"/>
+        </w:rPr>
+        <w:t xml:space="preserve"> </w:t>
+      </w:r>
     </w:p>
     <w:p>
       <w:pPr>
@@ -20159,18 +21027,18 @@
           <w:lang w:eastAsia="ja-JP"/>
         </w:rPr>
         <w:drawing>
-          <wp:anchor distT="0" distB="0" distL="114300" distR="114300" simplePos="0" relativeHeight="251669504" behindDoc="0" locked="0" layoutInCell="1" allowOverlap="1">
+          <wp:anchor distT="0" distB="0" distL="114300" distR="114300" simplePos="0" relativeHeight="251668480" behindDoc="0" locked="0" layoutInCell="1" allowOverlap="1">
             <wp:simplePos x="0" y="0"/>
             <wp:positionH relativeFrom="column">
-              <wp:posOffset>306070</wp:posOffset>
+              <wp:posOffset>294640</wp:posOffset>
             </wp:positionH>
             <wp:positionV relativeFrom="paragraph">
-              <wp:posOffset>220698</wp:posOffset>
+              <wp:posOffset>112395</wp:posOffset>
             </wp:positionV>
-            <wp:extent cx="4699706" cy="1399761"/>
-            <wp:effectExtent l="19050" t="0" r="5644" b="0"/>
+            <wp:extent cx="4710430" cy="2415540"/>
+            <wp:effectExtent l="19050" t="0" r="0" b="0"/>
             <wp:wrapNone/>
-            <wp:docPr id="5" name="Picture 4"/>
+            <wp:docPr id="2" name="Picture 1"/>
             <wp:cNvGraphicFramePr>
               <a:graphicFrameLocks xmlns:a="http://schemas.openxmlformats.org/drawingml/2006/main" noChangeAspect="1"/>
             </wp:cNvGraphicFramePr>
@@ -20178,14 +21046,14 @@
               <a:graphicData uri="http://schemas.openxmlformats.org/drawingml/2006/picture">
                 <pic:pic xmlns:pic="http://schemas.openxmlformats.org/drawingml/2006/picture">
                   <pic:nvPicPr>
-                    <pic:cNvPr id="0" name="Picture 4"/>
+                    <pic:cNvPr id="0" name="Picture 1"/>
                     <pic:cNvPicPr>
                       <a:picLocks noChangeAspect="1" noChangeArrowheads="1"/>
                     </pic:cNvPicPr>
                   </pic:nvPicPr>
                   <pic:blipFill>
-                    <a:blip r:embed="rId22" cstate="print"/>
-                    <a:srcRect r="1816" b="62749"/>
+                    <a:blip r:embed="rId23" cstate="print"/>
+                    <a:srcRect/>
                     <a:stretch>
                       <a:fillRect/>
                     </a:stretch>
@@ -20193,7 +21061,7 @@
                   <pic:spPr bwMode="auto">
                     <a:xfrm>
                       <a:off x="0" y="0"/>
-                      <a:ext cx="4701649" cy="1400340"/>
+                      <a:ext cx="4710430" cy="2415540"/>
                     </a:xfrm>
                     <a:prstGeom prst="rect">
                       <a:avLst/>
@@ -20335,39 +21203,351 @@
         <w:pStyle w:val="NoSpacing"/>
         <w:spacing w:line="360" w:lineRule="auto"/>
         <w:ind w:left="450"/>
-        <w:rPr>
-          <w:rFonts w:ascii="Times New Roman" w:hAnsi="Times New Roman" w:cs="Times New Roman"/>
-          <w:b/>
-          <w:sz w:val="24"/>
-          <w:szCs w:val="24"/>
-        </w:rPr>
-      </w:pPr>
-    </w:p>
-    <w:p>
-      <w:pPr>
-        <w:pStyle w:val="NoSpacing"/>
-        <w:spacing w:line="360" w:lineRule="auto"/>
-        <w:ind w:left="450"/>
-        <w:rPr>
-          <w:rFonts w:ascii="Times New Roman" w:hAnsi="Times New Roman" w:cs="Times New Roman"/>
-          <w:b/>
-          <w:sz w:val="24"/>
-          <w:szCs w:val="24"/>
-        </w:rPr>
-      </w:pPr>
-    </w:p>
-    <w:p>
-      <w:pPr>
-        <w:pStyle w:val="NoSpacing"/>
-        <w:spacing w:line="360" w:lineRule="auto"/>
-        <w:ind w:left="450"/>
-        <w:rPr>
-          <w:rFonts w:ascii="Times New Roman" w:hAnsi="Times New Roman" w:cs="Times New Roman"/>
-          <w:b/>
-          <w:sz w:val="24"/>
-          <w:szCs w:val="24"/>
-        </w:rPr>
-      </w:pPr>
+        <w:jc w:val="center"/>
+        <w:rPr>
+          <w:rFonts w:ascii="Times New Roman" w:hAnsi="Times New Roman" w:cs="Times New Roman"/>
+          <w:b/>
+          <w:sz w:val="24"/>
+          <w:szCs w:val="24"/>
+        </w:rPr>
+      </w:pPr>
+      <w:r>
+        <w:rPr>
+          <w:rFonts w:ascii="Times New Roman" w:hAnsi="Times New Roman" w:cs="Times New Roman"/>
+          <w:b/>
+          <w:sz w:val="24"/>
+          <w:szCs w:val="24"/>
+        </w:rPr>
+        <w:t>Gambar 3.12 Simpan data dengan SQL Injection</w:t>
+      </w:r>
+    </w:p>
+    <w:p>
+      <w:pPr>
+        <w:pStyle w:val="NoSpacing"/>
+        <w:spacing w:line="360" w:lineRule="auto"/>
+        <w:ind w:left="450"/>
+        <w:rPr>
+          <w:rFonts w:ascii="Times New Roman" w:hAnsi="Times New Roman" w:cs="Times New Roman"/>
+          <w:b/>
+          <w:sz w:val="24"/>
+          <w:szCs w:val="24"/>
+        </w:rPr>
+      </w:pPr>
+    </w:p>
+    <w:p>
+      <w:pPr>
+        <w:pStyle w:val="NoSpacing"/>
+        <w:spacing w:line="360" w:lineRule="auto"/>
+        <w:ind w:left="450"/>
+        <w:rPr>
+          <w:rFonts w:ascii="Times New Roman" w:hAnsi="Times New Roman" w:cs="Times New Roman"/>
+          <w:b/>
+          <w:sz w:val="24"/>
+          <w:szCs w:val="24"/>
+        </w:rPr>
+      </w:pPr>
+    </w:p>
+    <w:p>
+      <w:pPr>
+        <w:pStyle w:val="NoSpacing"/>
+        <w:spacing w:line="360" w:lineRule="auto"/>
+        <w:ind w:left="450"/>
+        <w:rPr>
+          <w:rFonts w:ascii="Times New Roman" w:hAnsi="Times New Roman" w:cs="Times New Roman"/>
+          <w:b/>
+          <w:sz w:val="24"/>
+          <w:szCs w:val="24"/>
+        </w:rPr>
+      </w:pPr>
+    </w:p>
+    <w:p>
+      <w:pPr>
+        <w:pStyle w:val="NoSpacing"/>
+        <w:spacing w:line="360" w:lineRule="auto"/>
+        <w:ind w:left="450"/>
+        <w:rPr>
+          <w:rFonts w:ascii="Times New Roman" w:hAnsi="Times New Roman" w:cs="Times New Roman"/>
+          <w:b/>
+          <w:sz w:val="24"/>
+          <w:szCs w:val="24"/>
+        </w:rPr>
+      </w:pPr>
+    </w:p>
+    <w:p>
+      <w:pPr>
+        <w:pStyle w:val="NoSpacing"/>
+        <w:spacing w:line="360" w:lineRule="auto"/>
+        <w:ind w:left="450"/>
+        <w:rPr>
+          <w:rFonts w:ascii="Times New Roman" w:hAnsi="Times New Roman" w:cs="Times New Roman"/>
+          <w:b/>
+          <w:sz w:val="24"/>
+          <w:szCs w:val="24"/>
+        </w:rPr>
+      </w:pPr>
+    </w:p>
+    <w:p>
+      <w:pPr>
+        <w:pStyle w:val="NoSpacing"/>
+        <w:spacing w:line="360" w:lineRule="auto"/>
+        <w:ind w:left="450"/>
+        <w:rPr>
+          <w:rFonts w:ascii="Times New Roman" w:hAnsi="Times New Roman" w:cs="Times New Roman"/>
+          <w:b/>
+          <w:sz w:val="24"/>
+          <w:szCs w:val="24"/>
+        </w:rPr>
+      </w:pPr>
+    </w:p>
+    <w:p>
+      <w:pPr>
+        <w:pStyle w:val="NoSpacing"/>
+        <w:spacing w:line="360" w:lineRule="auto"/>
+        <w:ind w:left="450"/>
+        <w:rPr>
+          <w:rFonts w:ascii="Times New Roman" w:hAnsi="Times New Roman" w:cs="Times New Roman"/>
+          <w:b/>
+          <w:sz w:val="24"/>
+          <w:szCs w:val="24"/>
+        </w:rPr>
+      </w:pPr>
+    </w:p>
+    <w:p>
+      <w:pPr>
+        <w:pStyle w:val="NoSpacing"/>
+        <w:spacing w:line="360" w:lineRule="auto"/>
+        <w:ind w:left="450"/>
+        <w:rPr>
+          <w:rFonts w:ascii="Times New Roman" w:hAnsi="Times New Roman" w:cs="Times New Roman"/>
+          <w:b/>
+          <w:sz w:val="24"/>
+          <w:szCs w:val="24"/>
+        </w:rPr>
+      </w:pPr>
+    </w:p>
+    <w:p>
+      <w:pPr>
+        <w:pStyle w:val="NoSpacing"/>
+        <w:spacing w:line="360" w:lineRule="auto"/>
+        <w:ind w:left="450"/>
+        <w:rPr>
+          <w:rFonts w:ascii="Times New Roman" w:hAnsi="Times New Roman" w:cs="Times New Roman"/>
+          <w:b/>
+          <w:sz w:val="24"/>
+          <w:szCs w:val="24"/>
+        </w:rPr>
+      </w:pPr>
+    </w:p>
+    <w:p>
+      <w:pPr>
+        <w:pStyle w:val="NoSpacing"/>
+        <w:spacing w:line="360" w:lineRule="auto"/>
+        <w:ind w:left="450"/>
+        <w:rPr>
+          <w:rFonts w:ascii="Times New Roman" w:hAnsi="Times New Roman" w:cs="Times New Roman"/>
+          <w:b/>
+          <w:sz w:val="24"/>
+          <w:szCs w:val="24"/>
+        </w:rPr>
+      </w:pPr>
+      <w:r>
+        <w:rPr>
+          <w:rFonts w:ascii="Times New Roman" w:hAnsi="Times New Roman" w:cs="Times New Roman"/>
+          <w:b/>
+          <w:noProof/>
+          <w:sz w:val="24"/>
+          <w:szCs w:val="24"/>
+          <w:lang w:eastAsia="ja-JP"/>
+        </w:rPr>
+        <w:drawing>
+          <wp:anchor distT="0" distB="0" distL="114300" distR="114300" simplePos="0" relativeHeight="251669504" behindDoc="0" locked="0" layoutInCell="1" allowOverlap="1">
+            <wp:simplePos x="0" y="0"/>
+            <wp:positionH relativeFrom="column">
+              <wp:posOffset>283492</wp:posOffset>
+            </wp:positionH>
+            <wp:positionV relativeFrom="paragraph">
+              <wp:posOffset>27376</wp:posOffset>
+            </wp:positionV>
+            <wp:extent cx="4694626" cy="1840088"/>
+            <wp:effectExtent l="19050" t="0" r="0" b="0"/>
+            <wp:wrapNone/>
+            <wp:docPr id="5" name="Picture 4"/>
+            <wp:cNvGraphicFramePr>
+              <a:graphicFrameLocks xmlns:a="http://schemas.openxmlformats.org/drawingml/2006/main" noChangeAspect="1"/>
+            </wp:cNvGraphicFramePr>
+            <a:graphic xmlns:a="http://schemas.openxmlformats.org/drawingml/2006/main">
+              <a:graphicData uri="http://schemas.openxmlformats.org/drawingml/2006/picture">
+                <pic:pic xmlns:pic="http://schemas.openxmlformats.org/drawingml/2006/picture">
+                  <pic:nvPicPr>
+                    <pic:cNvPr id="0" name="Picture 4"/>
+                    <pic:cNvPicPr>
+                      <a:picLocks noChangeAspect="1" noChangeArrowheads="1"/>
+                    </pic:cNvPicPr>
+                  </pic:nvPicPr>
+                  <pic:blipFill>
+                    <a:blip r:embed="rId24" cstate="print"/>
+                    <a:srcRect r="1816" b="62749"/>
+                    <a:stretch>
+                      <a:fillRect/>
+                    </a:stretch>
+                  </pic:blipFill>
+                  <pic:spPr bwMode="auto">
+                    <a:xfrm>
+                      <a:off x="0" y="0"/>
+                      <a:ext cx="4694626" cy="1840088"/>
+                    </a:xfrm>
+                    <a:prstGeom prst="rect">
+                      <a:avLst/>
+                    </a:prstGeom>
+                    <a:noFill/>
+                    <a:ln w="9525">
+                      <a:noFill/>
+                      <a:miter lim="800000"/>
+                      <a:headEnd/>
+                      <a:tailEnd/>
+                    </a:ln>
+                  </pic:spPr>
+                </pic:pic>
+              </a:graphicData>
+            </a:graphic>
+          </wp:anchor>
+        </w:drawing>
+      </w:r>
+    </w:p>
+    <w:p>
+      <w:pPr>
+        <w:pStyle w:val="NoSpacing"/>
+        <w:spacing w:line="360" w:lineRule="auto"/>
+        <w:ind w:left="450"/>
+        <w:rPr>
+          <w:rFonts w:ascii="Times New Roman" w:hAnsi="Times New Roman" w:cs="Times New Roman"/>
+          <w:b/>
+          <w:sz w:val="24"/>
+          <w:szCs w:val="24"/>
+        </w:rPr>
+      </w:pPr>
+    </w:p>
+    <w:p>
+      <w:pPr>
+        <w:pStyle w:val="NoSpacing"/>
+        <w:spacing w:line="360" w:lineRule="auto"/>
+        <w:ind w:left="450"/>
+        <w:rPr>
+          <w:rFonts w:ascii="Times New Roman" w:hAnsi="Times New Roman" w:cs="Times New Roman"/>
+          <w:b/>
+          <w:sz w:val="24"/>
+          <w:szCs w:val="24"/>
+        </w:rPr>
+      </w:pPr>
+    </w:p>
+    <w:p>
+      <w:pPr>
+        <w:pStyle w:val="NoSpacing"/>
+        <w:spacing w:line="360" w:lineRule="auto"/>
+        <w:ind w:left="450"/>
+        <w:rPr>
+          <w:rFonts w:ascii="Times New Roman" w:hAnsi="Times New Roman" w:cs="Times New Roman"/>
+          <w:b/>
+          <w:sz w:val="24"/>
+          <w:szCs w:val="24"/>
+        </w:rPr>
+      </w:pPr>
+    </w:p>
+    <w:p>
+      <w:pPr>
+        <w:pStyle w:val="NoSpacing"/>
+        <w:spacing w:line="360" w:lineRule="auto"/>
+        <w:ind w:left="450"/>
+        <w:rPr>
+          <w:rFonts w:ascii="Times New Roman" w:hAnsi="Times New Roman" w:cs="Times New Roman"/>
+          <w:b/>
+          <w:sz w:val="24"/>
+          <w:szCs w:val="24"/>
+        </w:rPr>
+      </w:pPr>
+    </w:p>
+    <w:p>
+      <w:pPr>
+        <w:pStyle w:val="NoSpacing"/>
+        <w:spacing w:line="360" w:lineRule="auto"/>
+        <w:ind w:left="450"/>
+        <w:rPr>
+          <w:rFonts w:ascii="Times New Roman" w:hAnsi="Times New Roman" w:cs="Times New Roman"/>
+          <w:b/>
+          <w:sz w:val="24"/>
+          <w:szCs w:val="24"/>
+        </w:rPr>
+      </w:pPr>
+    </w:p>
+    <w:p>
+      <w:pPr>
+        <w:pStyle w:val="NoSpacing"/>
+        <w:spacing w:line="360" w:lineRule="auto"/>
+        <w:ind w:left="450"/>
+        <w:rPr>
+          <w:rFonts w:ascii="Times New Roman" w:hAnsi="Times New Roman" w:cs="Times New Roman"/>
+          <w:b/>
+          <w:sz w:val="24"/>
+          <w:szCs w:val="24"/>
+        </w:rPr>
+      </w:pPr>
+    </w:p>
+    <w:p>
+      <w:pPr>
+        <w:pStyle w:val="NoSpacing"/>
+        <w:spacing w:line="360" w:lineRule="auto"/>
+        <w:ind w:left="450"/>
+        <w:jc w:val="center"/>
+        <w:rPr>
+          <w:rFonts w:ascii="Times New Roman" w:hAnsi="Times New Roman" w:cs="Times New Roman"/>
+          <w:b/>
+          <w:sz w:val="24"/>
+          <w:szCs w:val="24"/>
+        </w:rPr>
+      </w:pPr>
+      <w:r>
+        <w:rPr>
+          <w:rFonts w:ascii="Times New Roman" w:hAnsi="Times New Roman" w:cs="Times New Roman"/>
+          <w:b/>
+          <w:sz w:val="24"/>
+          <w:szCs w:val="24"/>
+        </w:rPr>
+        <w:t>Gambar 3.12 Error SQL Injection</w:t>
+      </w:r>
+    </w:p>
+    <w:p>
+      <w:pPr>
+        <w:pStyle w:val="NoSpacing"/>
+        <w:spacing w:line="360" w:lineRule="auto"/>
+        <w:ind w:left="450"/>
+        <w:rPr>
+          <w:rFonts w:ascii="Times New Roman" w:hAnsi="Times New Roman" w:cs="Times New Roman"/>
+          <w:b/>
+          <w:sz w:val="24"/>
+          <w:szCs w:val="24"/>
+        </w:rPr>
+      </w:pPr>
+    </w:p>
+    <w:p>
+      <w:pPr>
+        <w:pStyle w:val="NoSpacing"/>
+        <w:spacing w:line="360" w:lineRule="auto"/>
+        <w:ind w:left="450"/>
+        <w:jc w:val="both"/>
+        <w:rPr>
+          <w:rFonts w:ascii="Times New Roman" w:hAnsi="Times New Roman" w:cs="Times New Roman"/>
+          <w:sz w:val="24"/>
+          <w:szCs w:val="24"/>
+        </w:rPr>
+      </w:pPr>
+      <w:r>
+        <w:rPr>
+          <w:rFonts w:ascii="Times New Roman" w:hAnsi="Times New Roman" w:cs="Times New Roman"/>
+          <w:sz w:val="24"/>
+          <w:szCs w:val="24"/>
+        </w:rPr>
+        <w:t>Dari gambar 3.11 dan 12 terlihat kita memasukkan satu karakter untuk SQL Injection. Dan tampak error, sehingga terlihatlah nama tabel beserta fielnya.</w:t>
+      </w:r>
     </w:p>
     <w:p>
       <w:pPr>
@@ -20671,7 +21851,7 @@
       </w:pPr>
     </w:p>
     <w:sectPr>
-      <w:footerReference w:type="default" r:id="rId23"/>
+      <w:footerReference w:type="default" r:id="rId25"/>
       <w:pgSz w:w="11906" w:h="16838" w:code="9"/>
       <w:pgMar w:top="2268" w:right="1701" w:bottom="1701" w:left="2268" w:header="709" w:footer="709" w:gutter="0"/>
       <w:cols w:space="708"/>

</xml_diff>